<commit_message>
-Completado del Documento: Especificación Caso de Uso Visualizar Plan. -Elaboración de diagramas de secuencia del CU Visualizar Plan.
</commit_message>
<xml_diff>
--- a/Elaboración/Especificaciones CU/Especificacion Caso de Uso Visualizar Plan.docx
+++ b/Elaboración/Especificaciones CU/Especificacion Caso de Uso Visualizar Plan.docx
@@ -581,7 +581,7 @@
               <w:noProof/>
               <w:sz w:val="22"/>
               <w:szCs w:val="22"/>
-              <w:lang w:eastAsia="es-ES"/>
+              <w:lang w:val="es-AR" w:eastAsia="es-AR"/>
             </w:rPr>
           </w:pPr>
           <w:r>
@@ -593,7 +593,7 @@
           <w:r>
             <w:fldChar w:fldCharType="separate"/>
           </w:r>
-          <w:hyperlink w:anchor="_Toc257615429" w:history="1">
+          <w:hyperlink w:anchor="_Toc18147588" w:history="1">
             <w:r>
               <w:rPr>
                 <w:rStyle w:val="Hipervnculo"/>
@@ -620,7 +620,7 @@
                 <w:noProof/>
                 <w:webHidden/>
               </w:rPr>
-              <w:instrText xml:space="preserve"> PAGEREF _Toc257615429 \h </w:instrText>
+              <w:instrText xml:space="preserve"> PAGEREF _Toc18147588 \h </w:instrText>
             </w:r>
             <w:r>
               <w:rPr>
@@ -640,7 +640,7 @@
                 <w:noProof/>
                 <w:webHidden/>
               </w:rPr>
-              <w:t>3</w:t>
+              <w:t>4</w:t>
             </w:r>
             <w:r>
               <w:rPr>
@@ -661,10 +661,10 @@
               <w:noProof/>
               <w:sz w:val="22"/>
               <w:szCs w:val="22"/>
-              <w:lang w:eastAsia="es-ES"/>
+              <w:lang w:val="es-AR" w:eastAsia="es-AR"/>
             </w:rPr>
           </w:pPr>
-          <w:hyperlink w:anchor="_Toc257615430" w:history="1">
+          <w:hyperlink w:anchor="_Toc18147589" w:history="1">
             <w:r>
               <w:rPr>
                 <w:rStyle w:val="Hipervnculo"/>
@@ -691,7 +691,7 @@
                 <w:noProof/>
                 <w:webHidden/>
               </w:rPr>
-              <w:instrText xml:space="preserve"> PAGEREF _Toc257615430 \h </w:instrText>
+              <w:instrText xml:space="preserve"> PAGEREF _Toc18147589 \h </w:instrText>
             </w:r>
             <w:r>
               <w:rPr>
@@ -711,7 +711,7 @@
                 <w:noProof/>
                 <w:webHidden/>
               </w:rPr>
-              <w:t>3</w:t>
+              <w:t>4</w:t>
             </w:r>
             <w:r>
               <w:rPr>
@@ -732,16 +732,16 @@
               <w:noProof/>
               <w:sz w:val="22"/>
               <w:szCs w:val="22"/>
-              <w:lang w:eastAsia="es-ES"/>
+              <w:lang w:val="es-AR" w:eastAsia="es-AR"/>
             </w:rPr>
           </w:pPr>
-          <w:hyperlink w:anchor="_Toc257615431" w:history="1">
+          <w:hyperlink w:anchor="_Toc18147590" w:history="1">
             <w:r>
               <w:rPr>
                 <w:rStyle w:val="Hipervnculo"/>
                 <w:noProof/>
               </w:rPr>
-              <w:t>Precondiciones</w:t>
+              <w:t>Flujo de Eventos Normal</w:t>
             </w:r>
             <w:r>
               <w:rPr>
@@ -762,7 +762,7 @@
                 <w:noProof/>
                 <w:webHidden/>
               </w:rPr>
-              <w:instrText xml:space="preserve"> PAGEREF _Toc257615431 \h </w:instrText>
+              <w:instrText xml:space="preserve"> PAGEREF _Toc18147590 \h </w:instrText>
             </w:r>
             <w:r>
               <w:rPr>
@@ -782,7 +782,7 @@
                 <w:noProof/>
                 <w:webHidden/>
               </w:rPr>
-              <w:t>3</w:t>
+              <w:t>4</w:t>
             </w:r>
             <w:r>
               <w:rPr>
@@ -803,16 +803,16 @@
               <w:noProof/>
               <w:sz w:val="22"/>
               <w:szCs w:val="22"/>
-              <w:lang w:eastAsia="es-ES"/>
+              <w:lang w:val="es-AR" w:eastAsia="es-AR"/>
             </w:rPr>
           </w:pPr>
-          <w:hyperlink w:anchor="_Toc257615432" w:history="1">
+          <w:hyperlink w:anchor="_Toc18147591" w:history="1">
             <w:r>
               <w:rPr>
                 <w:rStyle w:val="Hipervnculo"/>
                 <w:noProof/>
               </w:rPr>
-              <w:t>Flujo de Eventos Normal</w:t>
+              <w:t>Poscondiciones</w:t>
             </w:r>
             <w:r>
               <w:rPr>
@@ -833,7 +833,7 @@
                 <w:noProof/>
                 <w:webHidden/>
               </w:rPr>
-              <w:instrText xml:space="preserve"> PAGEREF _Toc257615432 \h </w:instrText>
+              <w:instrText xml:space="preserve"> PAGEREF _Toc18147591 \h </w:instrText>
             </w:r>
             <w:r>
               <w:rPr>
@@ -853,7 +853,7 @@
                 <w:noProof/>
                 <w:webHidden/>
               </w:rPr>
-              <w:t>3</w:t>
+              <w:t>4</w:t>
             </w:r>
             <w:r>
               <w:rPr>
@@ -874,16 +874,16 @@
               <w:noProof/>
               <w:sz w:val="22"/>
               <w:szCs w:val="22"/>
-              <w:lang w:eastAsia="es-ES"/>
+              <w:lang w:val="es-AR" w:eastAsia="es-AR"/>
             </w:rPr>
           </w:pPr>
-          <w:hyperlink w:anchor="_Toc257615433" w:history="1">
+          <w:hyperlink w:anchor="_Toc18147592" w:history="1">
             <w:r>
               <w:rPr>
                 <w:rStyle w:val="Hipervnculo"/>
                 <w:noProof/>
               </w:rPr>
-              <w:t>Poscondiciones</w:t>
+              <w:t>Flujo de Eventos Alternativo</w:t>
             </w:r>
             <w:r>
               <w:rPr>
@@ -904,7 +904,7 @@
                 <w:noProof/>
                 <w:webHidden/>
               </w:rPr>
-              <w:instrText xml:space="preserve"> PAGEREF _Toc257615433 \h </w:instrText>
+              <w:instrText xml:space="preserve"> PAGEREF _Toc18147592 \h </w:instrText>
             </w:r>
             <w:r>
               <w:rPr>
@@ -924,7 +924,7 @@
                 <w:noProof/>
                 <w:webHidden/>
               </w:rPr>
-              <w:t>3</w:t>
+              <w:t>4</w:t>
             </w:r>
             <w:r>
               <w:rPr>
@@ -945,16 +945,16 @@
               <w:noProof/>
               <w:sz w:val="22"/>
               <w:szCs w:val="22"/>
-              <w:lang w:eastAsia="es-ES"/>
+              <w:lang w:val="es-AR" w:eastAsia="es-AR"/>
             </w:rPr>
           </w:pPr>
-          <w:hyperlink w:anchor="_Toc257615434" w:history="1">
+          <w:hyperlink w:anchor="_Toc18147593" w:history="1">
             <w:r>
               <w:rPr>
                 <w:rStyle w:val="Hipervnculo"/>
                 <w:noProof/>
               </w:rPr>
-              <w:t>Flujo de Eventos Alternativo</w:t>
+              <w:t>Diagramas Asociados</w:t>
             </w:r>
             <w:r>
               <w:rPr>
@@ -975,7 +975,7 @@
                 <w:noProof/>
                 <w:webHidden/>
               </w:rPr>
-              <w:instrText xml:space="preserve"> PAGEREF _Toc257615434 \h </w:instrText>
+              <w:instrText xml:space="preserve"> PAGEREF _Toc18147593 \h </w:instrText>
             </w:r>
             <w:r>
               <w:rPr>
@@ -995,78 +995,7 @@
                 <w:noProof/>
                 <w:webHidden/>
               </w:rPr>
-              <w:t>3</w:t>
-            </w:r>
-            <w:r>
-              <w:rPr>
-                <w:noProof/>
-                <w:webHidden/>
-              </w:rPr>
-              <w:fldChar w:fldCharType="end"/>
-            </w:r>
-          </w:hyperlink>
-        </w:p>
-        <w:p>
-          <w:pPr>
-            <w:pStyle w:val="TDC1"/>
-            <w:rPr>
-              <w:rFonts w:eastAsiaTheme="minorEastAsia"/>
-              <w:b w:val="0"/>
-              <w:bCs w:val="0"/>
-              <w:noProof/>
-              <w:sz w:val="22"/>
-              <w:szCs w:val="22"/>
-              <w:lang w:eastAsia="es-ES"/>
-            </w:rPr>
-          </w:pPr>
-          <w:hyperlink w:anchor="_Toc257615435" w:history="1">
-            <w:r>
-              <w:rPr>
-                <w:rStyle w:val="Hipervnculo"/>
-                <w:noProof/>
-              </w:rPr>
-              <w:t>Diagramas Asociados</w:t>
-            </w:r>
-            <w:r>
-              <w:rPr>
-                <w:noProof/>
-                <w:webHidden/>
-              </w:rPr>
-              <w:tab/>
-            </w:r>
-            <w:r>
-              <w:rPr>
-                <w:noProof/>
-                <w:webHidden/>
-              </w:rPr>
-              <w:fldChar w:fldCharType="begin"/>
-            </w:r>
-            <w:r>
-              <w:rPr>
-                <w:noProof/>
-                <w:webHidden/>
-              </w:rPr>
-              <w:instrText xml:space="preserve"> PAGEREF _Toc257615435 \h </w:instrText>
-            </w:r>
-            <w:r>
-              <w:rPr>
-                <w:noProof/>
-                <w:webHidden/>
-              </w:rPr>
-            </w:r>
-            <w:r>
-              <w:rPr>
-                <w:noProof/>
-                <w:webHidden/>
-              </w:rPr>
-              <w:fldChar w:fldCharType="separate"/>
-            </w:r>
-            <w:r>
-              <w:rPr>
-                <w:noProof/>
-                <w:webHidden/>
-              </w:rPr>
-              <w:t>3</w:t>
+              <w:t>5</w:t>
             </w:r>
             <w:r>
               <w:rPr>
@@ -1087,10 +1016,10 @@
               <w:noProof/>
               <w:sz w:val="22"/>
               <w:szCs w:val="22"/>
-              <w:lang w:eastAsia="es-ES"/>
+              <w:lang w:val="es-AR" w:eastAsia="es-AR"/>
             </w:rPr>
           </w:pPr>
-          <w:hyperlink w:anchor="_Toc257615436" w:history="1">
+          <w:hyperlink w:anchor="_Toc18147594" w:history="1">
             <w:r>
               <w:rPr>
                 <w:rStyle w:val="Hipervnculo"/>
@@ -1117,7 +1046,7 @@
                 <w:noProof/>
                 <w:webHidden/>
               </w:rPr>
-              <w:instrText xml:space="preserve"> PAGEREF _Toc257615436 \h </w:instrText>
+              <w:instrText xml:space="preserve"> PAGEREF _Toc18147594 \h </w:instrText>
             </w:r>
             <w:r>
               <w:rPr>
@@ -1137,7 +1066,7 @@
                 <w:noProof/>
                 <w:webHidden/>
               </w:rPr>
-              <w:t>3</w:t>
+              <w:t>5</w:t>
             </w:r>
             <w:r>
               <w:rPr>
@@ -1158,10 +1087,10 @@
               <w:noProof/>
               <w:sz w:val="22"/>
               <w:szCs w:val="22"/>
-              <w:lang w:eastAsia="es-ES"/>
+              <w:lang w:val="es-AR" w:eastAsia="es-AR"/>
             </w:rPr>
           </w:pPr>
-          <w:hyperlink w:anchor="_Toc257615437" w:history="1">
+          <w:hyperlink w:anchor="_Toc18147595" w:history="1">
             <w:r>
               <w:rPr>
                 <w:rStyle w:val="Hipervnculo"/>
@@ -1188,7 +1117,7 @@
                 <w:noProof/>
                 <w:webHidden/>
               </w:rPr>
-              <w:instrText xml:space="preserve"> PAGEREF _Toc257615437 \h </w:instrText>
+              <w:instrText xml:space="preserve"> PAGEREF _Toc18147595 \h </w:instrText>
             </w:r>
             <w:r>
               <w:rPr>
@@ -1208,149 +1137,7 @@
                 <w:noProof/>
                 <w:webHidden/>
               </w:rPr>
-              <w:t>3</w:t>
-            </w:r>
-            <w:r>
-              <w:rPr>
-                <w:noProof/>
-                <w:webHidden/>
-              </w:rPr>
-              <w:fldChar w:fldCharType="end"/>
-            </w:r>
-          </w:hyperlink>
-        </w:p>
-        <w:p>
-          <w:pPr>
-            <w:pStyle w:val="TDC2"/>
-            <w:rPr>
-              <w:rFonts w:eastAsiaTheme="minorEastAsia"/>
-              <w:i w:val="0"/>
-              <w:iCs w:val="0"/>
-              <w:noProof/>
-              <w:sz w:val="22"/>
-              <w:szCs w:val="22"/>
-              <w:lang w:eastAsia="es-ES"/>
-            </w:rPr>
-          </w:pPr>
-          <w:hyperlink w:anchor="_Toc257615438" w:history="1">
-            <w:r>
-              <w:rPr>
-                <w:rStyle w:val="Hipervnculo"/>
-                <w:noProof/>
-              </w:rPr>
-              <w:t>Diagrama de Colaboración</w:t>
-            </w:r>
-            <w:r>
-              <w:rPr>
-                <w:noProof/>
-                <w:webHidden/>
-              </w:rPr>
-              <w:tab/>
-            </w:r>
-            <w:r>
-              <w:rPr>
-                <w:noProof/>
-                <w:webHidden/>
-              </w:rPr>
-              <w:fldChar w:fldCharType="begin"/>
-            </w:r>
-            <w:r>
-              <w:rPr>
-                <w:noProof/>
-                <w:webHidden/>
-              </w:rPr>
-              <w:instrText xml:space="preserve"> PAGEREF _Toc257615438 \h </w:instrText>
-            </w:r>
-            <w:r>
-              <w:rPr>
-                <w:noProof/>
-                <w:webHidden/>
-              </w:rPr>
-            </w:r>
-            <w:r>
-              <w:rPr>
-                <w:noProof/>
-                <w:webHidden/>
-              </w:rPr>
-              <w:fldChar w:fldCharType="separate"/>
-            </w:r>
-            <w:r>
-              <w:rPr>
-                <w:noProof/>
-                <w:webHidden/>
-              </w:rPr>
-              <w:t>3</w:t>
-            </w:r>
-            <w:r>
-              <w:rPr>
-                <w:noProof/>
-                <w:webHidden/>
-              </w:rPr>
-              <w:fldChar w:fldCharType="end"/>
-            </w:r>
-          </w:hyperlink>
-        </w:p>
-        <w:p>
-          <w:pPr>
-            <w:pStyle w:val="TDC2"/>
-            <w:rPr>
-              <w:rFonts w:eastAsiaTheme="minorEastAsia"/>
-              <w:i w:val="0"/>
-              <w:iCs w:val="0"/>
-              <w:noProof/>
-              <w:sz w:val="22"/>
-              <w:szCs w:val="22"/>
-              <w:lang w:eastAsia="es-ES"/>
-            </w:rPr>
-          </w:pPr>
-          <w:hyperlink w:anchor="_Toc257615439" w:history="1">
-            <w:r>
-              <w:rPr>
-                <w:rStyle w:val="Hipervnculo"/>
-                <w:noProof/>
-              </w:rPr>
-              <w:t>Diagrama de Estados</w:t>
-            </w:r>
-            <w:r>
-              <w:rPr>
-                <w:noProof/>
-                <w:webHidden/>
-              </w:rPr>
-              <w:tab/>
-            </w:r>
-            <w:r>
-              <w:rPr>
-                <w:noProof/>
-                <w:webHidden/>
-              </w:rPr>
-              <w:fldChar w:fldCharType="begin"/>
-            </w:r>
-            <w:r>
-              <w:rPr>
-                <w:noProof/>
-                <w:webHidden/>
-              </w:rPr>
-              <w:instrText xml:space="preserve"> PAGEREF _Toc257615439 \h </w:instrText>
-            </w:r>
-            <w:r>
-              <w:rPr>
-                <w:noProof/>
-                <w:webHidden/>
-              </w:rPr>
-            </w:r>
-            <w:r>
-              <w:rPr>
-                <w:noProof/>
-                <w:webHidden/>
-              </w:rPr>
-              <w:fldChar w:fldCharType="separate"/>
-            </w:r>
-            <w:r>
-              <w:rPr>
-                <w:noProof/>
-                <w:webHidden/>
-              </w:rPr>
-              <w:t>3</w:t>
+              <w:t>5</w:t>
             </w:r>
             <w:r>
               <w:rPr>
@@ -1410,7 +1197,7 @@
       </w:pPr>
       <w:bookmarkStart w:id="0" w:name="_Toc228206475"/>
       <w:bookmarkStart w:id="1" w:name="_Toc234686580"/>
-      <w:bookmarkStart w:id="2" w:name="_Toc257615429"/>
+      <w:bookmarkStart w:id="2" w:name="_Toc18147588"/>
       <w:r>
         <w:t>Descripción</w:t>
       </w:r>
@@ -1438,12 +1225,12 @@
       </w:pPr>
       <w:bookmarkStart w:id="3" w:name="_Toc228206476"/>
       <w:bookmarkStart w:id="4" w:name="_Toc234686581"/>
-      <w:bookmarkStart w:id="5" w:name="_Toc257615430"/>
     </w:p>
     <w:p>
       <w:pPr>
         <w:pStyle w:val="PSI-Ttulo1"/>
       </w:pPr>
+      <w:bookmarkStart w:id="5" w:name="_Toc18147589"/>
       <w:r>
         <w:t>Actores del CU</w:t>
       </w:r>
@@ -1470,7 +1257,7 @@
       </w:pPr>
       <w:bookmarkStart w:id="6" w:name="_Toc228206478"/>
       <w:bookmarkStart w:id="7" w:name="_Toc234686583"/>
-      <w:bookmarkStart w:id="8" w:name="_Toc257615432"/>
+      <w:bookmarkStart w:id="8" w:name="_Toc18147590"/>
       <w:r>
         <w:t>Flujo de Eventos Normal</w:t>
       </w:r>
@@ -1480,6 +1267,76 @@
     </w:p>
     <w:p>
       <w:pPr>
+        <w:pStyle w:val="PSI-Ttulo1"/>
+      </w:pPr>
+    </w:p>
+    <w:p>
+      <w:pPr>
+        <w:pStyle w:val="PSI-Normal"/>
+        <w:numPr>
+          <w:ilvl w:val="0"/>
+          <w:numId w:val="16"/>
+        </w:numPr>
+        <w:spacing w:before="0" w:line="240" w:lineRule="auto"/>
+      </w:pPr>
+      <w:r>
+        <w:t>Se presenta al invitado, la pantalla Visualizar Plan que muestra una lista desplegable (Carrera) y un botón para cancelar la operación.</w:t>
+      </w:r>
+    </w:p>
+    <w:p>
+      <w:pPr>
+        <w:pStyle w:val="PSI-Normal"/>
+        <w:numPr>
+          <w:ilvl w:val="0"/>
+          <w:numId w:val="16"/>
+        </w:numPr>
+        <w:spacing w:before="0" w:line="240" w:lineRule="auto"/>
+      </w:pPr>
+      <w:r>
+        <w:t>El invitado selecciona la carrera del plan que desee visualizar.</w:t>
+      </w:r>
+    </w:p>
+    <w:p>
+      <w:pPr>
+        <w:pStyle w:val="PSI-Normal"/>
+        <w:numPr>
+          <w:ilvl w:val="0"/>
+          <w:numId w:val="16"/>
+        </w:numPr>
+        <w:spacing w:before="0" w:line="240" w:lineRule="auto"/>
+      </w:pPr>
+      <w:r>
+        <w:t>El sistema despliega un listado con los planes asociados a la carrera seleccionada por el invitado y junto a cada uno, un botón que permite visualizar dicho plan.</w:t>
+      </w:r>
+    </w:p>
+    <w:p>
+      <w:pPr>
+        <w:pStyle w:val="PSI-Normal"/>
+        <w:numPr>
+          <w:ilvl w:val="0"/>
+          <w:numId w:val="16"/>
+        </w:numPr>
+        <w:spacing w:before="0" w:line="240" w:lineRule="auto"/>
+      </w:pPr>
+      <w:r>
+        <w:t>El invitado presiona el botón "Visualizar Plan" del Plan que desee.</w:t>
+      </w:r>
+    </w:p>
+    <w:p>
+      <w:pPr>
+        <w:pStyle w:val="PSI-Normal"/>
+        <w:numPr>
+          <w:ilvl w:val="0"/>
+          <w:numId w:val="16"/>
+        </w:numPr>
+        <w:spacing w:before="0" w:line="240" w:lineRule="auto"/>
+      </w:pPr>
+      <w:r>
+        <w:t xml:space="preserve">El sistema visualiza mediante una nueva pestaña del navegador, el plan de la carrera seleccionada por el invitado. </w:t>
+      </w:r>
+    </w:p>
+    <w:p>
+      <w:pPr>
         <w:pStyle w:val="PSI-Normal"/>
         <w:spacing w:before="0" w:line="240" w:lineRule="auto"/>
         <w:ind w:left="717"/>
@@ -1487,132 +1344,11 @@
     </w:p>
     <w:p>
       <w:pPr>
-        <w:pStyle w:val="PSI-Normal"/>
-        <w:numPr>
-          <w:ilvl w:val="0"/>
-          <w:numId w:val="13"/>
-        </w:numPr>
-        <w:spacing w:before="0" w:line="240" w:lineRule="auto"/>
-      </w:pPr>
-      <w:r>
-        <w:t>El sistema despliega la pantalla “carreras” con todas las carreras que se dictan en la UNPA – UARG.</w:t>
-      </w:r>
-    </w:p>
-    <w:p>
-      <w:pPr>
-        <w:pStyle w:val="PSI-Normal"/>
-        <w:numPr>
-          <w:ilvl w:val="0"/>
-          <w:numId w:val="13"/>
-        </w:numPr>
-        <w:spacing w:before="0" w:line="240" w:lineRule="auto"/>
-      </w:pPr>
-      <w:r>
-        <w:t>El invitado selecciona la carrera.</w:t>
-      </w:r>
-    </w:p>
-    <w:p>
-      <w:pPr>
-        <w:pStyle w:val="PSI-Normal"/>
-        <w:numPr>
-          <w:ilvl w:val="0"/>
-          <w:numId w:val="13"/>
-        </w:numPr>
-        <w:spacing w:before="0" w:line="240" w:lineRule="auto"/>
-      </w:pPr>
-      <w:r>
-        <w:t>El sistema muestra todos lo</w:t>
-      </w:r>
-      <w:r>
-        <w:t>s</w:t>
-      </w:r>
-      <w:r>
-        <w:t xml:space="preserve"> p</w:t>
-      </w:r>
-      <w:r>
-        <w:t>lanes</w:t>
-      </w:r>
-      <w:r>
-        <w:t xml:space="preserve"> de la</w:t>
-      </w:r>
-      <w:r>
-        <w:t xml:space="preserve"> carrera seleccionada. </w:t>
-      </w:r>
-    </w:p>
-    <w:p>
-      <w:pPr>
-        <w:pStyle w:val="PSI-Normal"/>
-        <w:numPr>
-          <w:ilvl w:val="0"/>
-          <w:numId w:val="13"/>
-        </w:numPr>
-        <w:spacing w:before="0" w:line="240" w:lineRule="auto"/>
-      </w:pPr>
-      <w:r>
-        <w:t xml:space="preserve">El invitado selecciona </w:t>
-      </w:r>
-      <w:r>
-        <w:t>el p</w:t>
-      </w:r>
-      <w:r>
-        <w:t>lan</w:t>
-      </w:r>
-      <w:r>
-        <w:t xml:space="preserve"> de </w:t>
-      </w:r>
-      <w:r>
-        <w:t xml:space="preserve">la </w:t>
-      </w:r>
-      <w:r>
-        <w:t>carrera.</w:t>
-      </w:r>
-    </w:p>
-    <w:p>
-      <w:pPr>
-        <w:pStyle w:val="PSI-Normal"/>
-        <w:numPr>
-          <w:ilvl w:val="0"/>
-          <w:numId w:val="13"/>
-        </w:numPr>
-        <w:spacing w:before="0" w:line="240" w:lineRule="auto"/>
-      </w:pPr>
-      <w:r>
-        <w:t>El sistema visualiza mediante el navegador, el p</w:t>
-      </w:r>
-      <w:r>
-        <w:t>lan</w:t>
-      </w:r>
-      <w:r>
-        <w:t xml:space="preserve"> de la </w:t>
-      </w:r>
-      <w:r>
-        <w:t>carrera</w:t>
-      </w:r>
-      <w:r>
-        <w:t xml:space="preserve"> seleccionada por el invitado.</w:t>
-      </w:r>
-    </w:p>
-    <w:p>
-      <w:pPr>
-        <w:pStyle w:val="PSI-Normal"/>
-        <w:spacing w:before="0" w:line="240" w:lineRule="auto"/>
-        <w:ind w:left="717"/>
-      </w:pPr>
-    </w:p>
-    <w:p>
-      <w:pPr>
-        <w:pStyle w:val="PSI-Normal"/>
-        <w:spacing w:before="0" w:line="240" w:lineRule="auto"/>
-        <w:ind w:left="717"/>
-      </w:pPr>
-    </w:p>
-    <w:p>
-      <w:pPr>
         <w:pStyle w:val="PSI-Ttulo1"/>
       </w:pPr>
       <w:bookmarkStart w:id="9" w:name="_Toc228206479"/>
       <w:bookmarkStart w:id="10" w:name="_Toc234686584"/>
-      <w:bookmarkStart w:id="11" w:name="_Toc257615433"/>
+      <w:bookmarkStart w:id="11" w:name="_Toc18147591"/>
       <w:proofErr w:type="spellStart"/>
       <w:r>
         <w:t>Poscondiciones</w:t>
@@ -1682,7 +1418,7 @@
       </w:pPr>
       <w:bookmarkStart w:id="12" w:name="_Toc228206480"/>
       <w:bookmarkStart w:id="13" w:name="_Toc234686585"/>
-      <w:bookmarkStart w:id="14" w:name="_Toc257615434"/>
+      <w:bookmarkStart w:id="14" w:name="_Toc18147592"/>
       <w:r>
         <w:t>Flujo de Eventos Alternativo</w:t>
       </w:r>
@@ -1726,13 +1462,7 @@
         <w:spacing w:before="0" w:line="240" w:lineRule="auto"/>
       </w:pPr>
       <w:r>
-        <w:t>9</w:t>
-      </w:r>
-      <w:r>
-        <w:t>.1</w:t>
-      </w:r>
-      <w:r>
-        <w:t xml:space="preserve"> En el caso de que no estén todos los </w:t>
+        <w:t xml:space="preserve">En el caso de que no estén todos los </w:t>
       </w:r>
       <w:r>
         <w:t xml:space="preserve">planes </w:t>
@@ -1790,12 +1520,23 @@
     </w:p>
     <w:p>
       <w:pPr>
+        <w:pStyle w:val="PSI-Normal"/>
+      </w:pPr>
+    </w:p>
+    <w:p>
+      <w:pPr>
+        <w:pStyle w:val="PSI-Normal"/>
+      </w:pPr>
+    </w:p>
+    <w:p>
+      <w:pPr>
         <w:pStyle w:val="PSI-Ttulo1"/>
       </w:pPr>
       <w:bookmarkStart w:id="16" w:name="_Toc228206481"/>
       <w:bookmarkStart w:id="17" w:name="_Toc234686586"/>
-      <w:bookmarkStart w:id="18" w:name="_Toc257615435"/>
-      <w:r>
+      <w:bookmarkStart w:id="18" w:name="_Toc18147593"/>
+      <w:r>
+        <w:lastRenderedPageBreak/>
         <w:t>Diagramas Asociados</w:t>
       </w:r>
       <w:bookmarkEnd w:id="16"/>
@@ -1812,9 +1553,8 @@
       <w:pPr>
         <w:pStyle w:val="PSI-Ttulo2"/>
       </w:pPr>
-      <w:bookmarkStart w:id="19" w:name="_Toc257615436"/>
-      <w:r>
-        <w:lastRenderedPageBreak/>
+      <w:bookmarkStart w:id="19" w:name="_Toc18147594"/>
+      <w:r>
         <w:t>Diagrama de Casos de Uso</w:t>
       </w:r>
       <w:bookmarkEnd w:id="19"/>
@@ -1890,9 +1630,21 @@
     </w:p>
     <w:p>
       <w:pPr>
+        <w:pStyle w:val="PSI-Comentario"/>
+        <w:jc w:val="center"/>
+      </w:pPr>
+    </w:p>
+    <w:p>
+      <w:pPr>
+        <w:pStyle w:val="PSI-Comentario"/>
+        <w:jc w:val="center"/>
+      </w:pPr>
+    </w:p>
+    <w:p>
+      <w:pPr>
         <w:pStyle w:val="PSI-Ttulo2"/>
       </w:pPr>
-      <w:bookmarkStart w:id="20" w:name="_Toc257615437"/>
+      <w:bookmarkStart w:id="20" w:name="_Toc18147595"/>
       <w:r>
         <w:t>Diagrama de Secuencia</w:t>
       </w:r>
@@ -1900,35 +1652,8 @@
     </w:p>
     <w:p>
       <w:pPr>
-        <w:pStyle w:val="PSI-Comentario"/>
-      </w:pPr>
-      <w:r>
-        <w:t>[</w:t>
-      </w:r>
-      <w:r>
-        <w:t xml:space="preserve">En el </w:t>
-      </w:r>
-      <w:r>
-        <w:rPr>
-          <w:rFonts w:ascii="Garamond-Italic" w:hAnsi="Garamond-Italic" w:cs="Garamond-Italic"/>
-          <w:iCs/>
-        </w:rPr>
-        <w:t xml:space="preserve">diagrama de secuencia </w:t>
-      </w:r>
-      <w:r>
-        <w:t xml:space="preserve">se muestra la interacción de los objetos que componen un sistema de forma temporal. </w:t>
-      </w:r>
-    </w:p>
-    <w:p>
-      <w:pPr>
-        <w:pStyle w:val="PSI-Comentario"/>
-      </w:pPr>
-      <w:r>
-        <w:t>Un diagrama de secuencia muestra la interacción de un conjunto de objetos en una aplicación a través del tiempo y se modela para cada método de la clase</w:t>
-      </w:r>
-      <w:r>
-        <w:t>]</w:t>
-      </w:r>
+        <w:pStyle w:val="PSI-Ttulo2"/>
+      </w:pPr>
     </w:p>
     <w:p>
       <w:pPr>
@@ -1942,9 +1667,9 @@
         </w:rPr>
         <w:drawing>
           <wp:inline distT="0" distB="0" distL="0" distR="0">
-            <wp:extent cx="5137741" cy="2946377"/>
-            <wp:effectExtent l="19050" t="0" r="5759" b="0"/>
-            <wp:docPr id="2" name="Imagen 4"/>
+            <wp:extent cx="5400040" cy="2983850"/>
+            <wp:effectExtent l="19050" t="0" r="0" b="0"/>
+            <wp:docPr id="1" name="Imagen 1" descr="C:\xampp\htdocs\vaspa\Elaboración\Diagramas de Secuencia\CU_Visualizar Plan\DiagramaSecuencia_Visualizar Plan VFinal.jpg"/>
             <wp:cNvGraphicFramePr>
               <a:graphicFrameLocks xmlns:a="http://schemas.openxmlformats.org/drawingml/2006/main" noChangeAspect="1"/>
             </wp:cNvGraphicFramePr>
@@ -1952,7 +1677,7 @@
               <a:graphicData uri="http://schemas.openxmlformats.org/drawingml/2006/picture">
                 <pic:pic xmlns:pic="http://schemas.openxmlformats.org/drawingml/2006/picture">
                   <pic:nvPicPr>
-                    <pic:cNvPr id="0" name="Picture 4"/>
+                    <pic:cNvPr id="0" name="Picture 1" descr="C:\xampp\htdocs\vaspa\Elaboración\Diagramas de Secuencia\CU_Visualizar Plan\DiagramaSecuencia_Visualizar Plan VFinal.jpg"/>
                     <pic:cNvPicPr>
                       <a:picLocks noChangeAspect="1" noChangeArrowheads="1"/>
                     </pic:cNvPicPr>
@@ -1967,7 +1692,7 @@
                   <pic:spPr bwMode="auto">
                     <a:xfrm>
                       <a:off x="0" y="0"/>
-                      <a:ext cx="5148179" cy="2952363"/>
+                      <a:ext cx="5400040" cy="2983850"/>
                     </a:xfrm>
                     <a:prstGeom prst="rect">
                       <a:avLst/>
@@ -2151,7 +1876,7 @@
             <w:rFonts w:asciiTheme="majorHAnsi" w:hAnsiTheme="majorHAnsi" w:cstheme="majorHAnsi"/>
             <w:noProof/>
           </w:rPr>
-          <w:t>5</w:t>
+          <w:t>3</w:t>
         </w:r>
         <w:r>
           <w:rPr>
@@ -3608,6 +3333,92 @@
     </w:lvl>
   </w:abstractNum>
   <w:abstractNum w:abstractNumId="9">
+    <w:nsid w:val="56A071DC"/>
+    <w:multiLevelType w:val="hybridMultilevel"/>
+    <w:tmpl w:val="CE56397C"/>
+    <w:lvl w:ilvl="0" w:tplc="2C0A000F">
+      <w:start w:val="1"/>
+      <w:numFmt w:val="decimal"/>
+      <w:lvlText w:val="%1."/>
+      <w:lvlJc w:val="left"/>
+      <w:pPr>
+        <w:ind w:left="1080" w:hanging="360"/>
+      </w:pPr>
+    </w:lvl>
+    <w:lvl w:ilvl="1" w:tplc="2C0A0019" w:tentative="1">
+      <w:start w:val="1"/>
+      <w:numFmt w:val="lowerLetter"/>
+      <w:lvlText w:val="%2."/>
+      <w:lvlJc w:val="left"/>
+      <w:pPr>
+        <w:ind w:left="1800" w:hanging="360"/>
+      </w:pPr>
+    </w:lvl>
+    <w:lvl w:ilvl="2" w:tplc="2C0A001B" w:tentative="1">
+      <w:start w:val="1"/>
+      <w:numFmt w:val="lowerRoman"/>
+      <w:lvlText w:val="%3."/>
+      <w:lvlJc w:val="right"/>
+      <w:pPr>
+        <w:ind w:left="2520" w:hanging="180"/>
+      </w:pPr>
+    </w:lvl>
+    <w:lvl w:ilvl="3" w:tplc="2C0A000F" w:tentative="1">
+      <w:start w:val="1"/>
+      <w:numFmt w:val="decimal"/>
+      <w:lvlText w:val="%4."/>
+      <w:lvlJc w:val="left"/>
+      <w:pPr>
+        <w:ind w:left="3240" w:hanging="360"/>
+      </w:pPr>
+    </w:lvl>
+    <w:lvl w:ilvl="4" w:tplc="2C0A0019" w:tentative="1">
+      <w:start w:val="1"/>
+      <w:numFmt w:val="lowerLetter"/>
+      <w:lvlText w:val="%5."/>
+      <w:lvlJc w:val="left"/>
+      <w:pPr>
+        <w:ind w:left="3960" w:hanging="360"/>
+      </w:pPr>
+    </w:lvl>
+    <w:lvl w:ilvl="5" w:tplc="2C0A001B" w:tentative="1">
+      <w:start w:val="1"/>
+      <w:numFmt w:val="lowerRoman"/>
+      <w:lvlText w:val="%6."/>
+      <w:lvlJc w:val="right"/>
+      <w:pPr>
+        <w:ind w:left="4680" w:hanging="180"/>
+      </w:pPr>
+    </w:lvl>
+    <w:lvl w:ilvl="6" w:tplc="2C0A000F" w:tentative="1">
+      <w:start w:val="1"/>
+      <w:numFmt w:val="decimal"/>
+      <w:lvlText w:val="%7."/>
+      <w:lvlJc w:val="left"/>
+      <w:pPr>
+        <w:ind w:left="5400" w:hanging="360"/>
+      </w:pPr>
+    </w:lvl>
+    <w:lvl w:ilvl="7" w:tplc="2C0A0019" w:tentative="1">
+      <w:start w:val="1"/>
+      <w:numFmt w:val="lowerLetter"/>
+      <w:lvlText w:val="%8."/>
+      <w:lvlJc w:val="left"/>
+      <w:pPr>
+        <w:ind w:left="6120" w:hanging="360"/>
+      </w:pPr>
+    </w:lvl>
+    <w:lvl w:ilvl="8" w:tplc="2C0A001B" w:tentative="1">
+      <w:start w:val="1"/>
+      <w:numFmt w:val="lowerRoman"/>
+      <w:lvlText w:val="%9."/>
+      <w:lvlJc w:val="right"/>
+      <w:pPr>
+        <w:ind w:left="6840" w:hanging="180"/>
+      </w:pPr>
+    </w:lvl>
+  </w:abstractNum>
+  <w:abstractNum w:abstractNumId="10">
     <w:nsid w:val="56A07B07"/>
     <w:multiLevelType w:val="hybridMultilevel"/>
     <w:tmpl w:val="1D3E2F0E"/>
@@ -3693,7 +3504,7 @@
       </w:pPr>
     </w:lvl>
   </w:abstractNum>
-  <w:abstractNum w:abstractNumId="10">
+  <w:abstractNum w:abstractNumId="11">
     <w:nsid w:val="708E589C"/>
     <w:multiLevelType w:val="multilevel"/>
     <w:tmpl w:val="381042DE"/>
@@ -3833,7 +3644,7 @@
       </w:rPr>
     </w:lvl>
   </w:abstractNum>
-  <w:abstractNum w:abstractNumId="11">
+  <w:abstractNum w:abstractNumId="12">
     <w:nsid w:val="7DD64906"/>
     <w:multiLevelType w:val="hybridMultilevel"/>
     <w:tmpl w:val="795E7434"/>
@@ -3972,10 +3783,10 @@
     <w:abstractNumId w:val="0"/>
   </w:num>
   <w:num w:numId="9">
-    <w:abstractNumId w:val="10"/>
+    <w:abstractNumId w:val="11"/>
   </w:num>
   <w:num w:numId="10">
-    <w:abstractNumId w:val="11"/>
+    <w:abstractNumId w:val="12"/>
   </w:num>
   <w:num w:numId="11">
     <w:abstractNumId w:val="5"/>
@@ -3984,7 +3795,7 @@
     <w:abstractNumId w:val="8"/>
   </w:num>
   <w:num w:numId="13">
-    <w:abstractNumId w:val="9"/>
+    <w:abstractNumId w:val="10"/>
   </w:num>
   <w:num w:numId="14">
     <w:abstractNumId w:val="4"/>
@@ -4015,6 +3826,12 @@
     <w:lvlOverride w:ilvl="8">
       <w:startOverride w:val="1"/>
     </w:lvlOverride>
+  </w:num>
+  <w:num w:numId="15">
+    <w:abstractNumId w:val="4"/>
+  </w:num>
+  <w:num w:numId="16">
+    <w:abstractNumId w:val="9"/>
   </w:num>
 </w:numbering>
 </file>
@@ -5218,7 +5035,7 @@
 </file>
 
 <file path=customXml/itemProps2.xml><?xml version="1.0" encoding="utf-8"?>
-<ds:datastoreItem xmlns:ds="http://schemas.openxmlformats.org/officeDocument/2006/customXml" ds:itemID="{B9F801DF-7030-4492-9C05-FA15D5A00A19}">
+<ds:datastoreItem xmlns:ds="http://schemas.openxmlformats.org/officeDocument/2006/customXml" ds:itemID="{3EB2B9E4-3E67-4A21-A1A2-EA8A81AC7203}">
   <ds:schemaRefs>
     <ds:schemaRef ds:uri="http://schemas.openxmlformats.org/officeDocument/2006/bibliography"/>
   </ds:schemaRefs>

</xml_diff>